<commit_message>
Docx has better line spacing.
</commit_message>
<xml_diff>
--- a/app/assets/docx/name.docx
+++ b/app/assets/docx/name.docx
@@ -22,6 +22,26 @@
         <w:br/>
       </w:r>
       <w:r>
+        <w:t/>
+      </w:r>
+      <w:r>
+        <w:br/>
+      </w:r>
+      <w:r>
+        <w:t>If I had one of these worked up, it would be a paragraph telling you about me. It would also contain some objective statement garbage. I'm going to keep typing things to make this feel more like a paragraph in terms of length. Yes, I will always be too lazy to go grab some lorem ipsum when I need it. There, I think we are about at the right length.</w:t>
+      </w:r>
+      <w:r>
+        <w:t xml:space="preserve"> </w:t>
+      </w:r>
+      <w:r>
+        <w:t/>
+      </w:r>
+      <w:r>
+        <w:br/>
+      </w:r>
+    </w:p>
+    <w:p>
+      <w:r>
         <w:t>     • Github: http://www.github.com/devankestel</w:t>
       </w:r>
       <w:r>
@@ -59,12 +79,6 @@
       <w:r>
         <w:br/>
       </w:r>
-      <w:r>
-        <w:t/>
-      </w:r>
-      <w:r>
-        <w:br/>
-      </w:r>
     </w:p>
     <w:p>
       <w:r>
@@ -91,6 +105,13 @@
       <w:r>
         <w:br/>
       </w:r>
+      <w:r>
+        <w:t>Thermodynamic Research of Ionic Liquids Group (ThRILs)
+                                             Adviser: Dr. Joan Brennecke</w:t>
+      </w:r>
+      <w:r>
+        <w:br/>
+      </w:r>
     </w:p>
     <w:p>
       <w:r>
@@ -113,6 +134,12 @@
       </w:r>
       <w:r>
         <w:t/>
+      </w:r>
+      <w:r>
+        <w:br/>
+      </w:r>
+      <w:r>
+        <w:t>All chemical engineering courses relied heavily upon MATLAB and data science principles. Other relevant course: Intro to Python.</w:t>
       </w:r>
       <w:r>
         <w:br/>
@@ -144,102 +171,60 @@
       <w:r>
         <w:br/>
       </w:r>
-      <w:tab/>
-      <w:r>
-        <w:t xml:space="preserve"> </w:t>
-      </w:r>
       <w:r>
         <w:t>• Product formulation, optimization, and technical support of solventborne and waterborne automotive coatings for General Motors accounts with revenue exceeding $30MM annually.</w:t>
       </w:r>
       <w:r>
         <w:br/>
       </w:r>
-      <w:tab/>
-      <w:r>
-        <w:t xml:space="preserve"> </w:t>
-      </w:r>
       <w:r>
         <w:t>• Optimized, commercialized, and launched a two­-component, polyurethane clearcoat system which delivered $800M revenue growth in 2012.</w:t>
       </w:r>
       <w:r>
         <w:br/>
       </w:r>
-      <w:tab/>
-      <w:r>
-        <w:t xml:space="preserve"> </w:t>
-      </w:r>
       <w:r>
         <w:t>• Developed new rheology test method with optimized shear profile, reducing error in measurement by 50%, for non­-Newtonian solventborne paint systems.</w:t>
       </w:r>
       <w:r>
         <w:br/>
       </w:r>
-      <w:tab/>
-      <w:r>
-        <w:t xml:space="preserve"> </w:t>
-      </w:r>
       <w:r>
         <w:t>• Technical lead for innovative spray process and paint technology conversion program which minimized assembly line downtime by 50% over conventional conversion.</w:t>
       </w:r>
       <w:r>
         <w:br/>
       </w:r>
-      <w:tab/>
-      <w:r>
-        <w:t xml:space="preserve"> </w:t>
-      </w:r>
       <w:r>
         <w:t>• Provided support to Arlington Assembly, GM's most profitable manufacturing site, via new color development, formulation adjustments, and troubleshooting line issues (2011-2013). Currently provide support to Bowling Green Assembly, home of the Corvette.</w:t>
       </w:r>
       <w:r>
         <w:br/>
       </w:r>
-      <w:tab/>
-      <w:r>
-        <w:t xml:space="preserve"> </w:t>
-      </w:r>
       <w:r>
         <w:t>• In addition to research and development, interface with manufacturing, quality assurance, sales and marketing, product stewardship, and field account teams on a daily basis.</w:t>
       </w:r>
       <w:r>
         <w:br/>
       </w:r>
-      <w:tab/>
-      <w:r>
-        <w:t xml:space="preserve"> </w:t>
-      </w:r>
       <w:r>
         <w:t>• Work in a high­pressured, multi­tasking environment with constantly changing priorities and frequently required to make "on the spot" decisions that directly impact manufacturing at both Axalta and GM sites.</w:t>
       </w:r>
       <w:r>
         <w:br/>
       </w:r>
-      <w:tab/>
-      <w:r>
-        <w:t xml:space="preserve"> </w:t>
-      </w:r>
       <w:r>
         <w:t>• Align formulas, manufacturing procedures, and product design specifications for manufacturing scale­-up.</w:t>
       </w:r>
       <w:r>
         <w:br/>
       </w:r>
-      <w:tab/>
-      <w:r>
-        <w:t xml:space="preserve"> </w:t>
-      </w:r>
       <w:r>
         <w:t>• Serve on site team of internal quality auditors. Audit 6 areas per year against ISO:9001 and TS­16949 standards. Interview exempt and non­exempt employees across all shifts.</w:t>
       </w:r>
       <w:r>
         <w:br/>
       </w:r>
-      <w:r>
-        <w:t/>
-      </w:r>
-      <w:r>
-        <w:br/>
-      </w:r>
     </w:p>
     <w:p>
       <w:r>
@@ -266,72 +251,42 @@
       <w:r>
         <w:br/>
       </w:r>
-      <w:tab/>
-      <w:r>
-        <w:t xml:space="preserve"> </w:t>
-      </w:r>
       <w:r>
         <w:t>• Thermophysical property measurement and estimation of ionic liquid systems for use as environmentally benign working fluids for carbon dioxide capture.</w:t>
       </w:r>
       <w:r>
         <w:br/>
       </w:r>
-      <w:tab/>
-      <w:r>
-        <w:t xml:space="preserve"> </w:t>
-      </w:r>
       <w:r>
         <w:t>• Worked in a hybrid experimental and computational team to rapidly screen and characterize candidate ionic liquids for process optima including: relative volatility and solubility, hydrophobicity, corrosivity, toxicity, reaction and absorption enthalpies, and others properties relevant to process scale­up.</w:t>
       </w:r>
       <w:r>
         <w:br/>
       </w:r>
-      <w:tab/>
-      <w:r>
-        <w:t xml:space="preserve"> </w:t>
-      </w:r>
       <w:r>
         <w:t>• Gravimetric measurement of binary vapor­-liquid equilibrium curves of ionic liquids with components in flue gas (e.g. CO2, CH4, H2O) as well as N2O.</w:t>
       </w:r>
       <w:r>
         <w:br/>
       </w:r>
-      <w:tab/>
-      <w:r>
-        <w:t xml:space="preserve"> </w:t>
-      </w:r>
       <w:r>
         <w:t>• Analyzed and calculated hysteresis, infinite dilution activity coefficients, Henry's Law constants, and deconvolution of physical CO2 solubility from chemical CO2 reaction in amine­-functionalized ionic liquid systems.</w:t>
       </w:r>
       <w:r>
         <w:br/>
       </w:r>
-      <w:tab/>
-      <w:r>
-        <w:t xml:space="preserve"> </w:t>
-      </w:r>
       <w:r>
         <w:t>• Supervised design and construction of ionic liquid absorber/ stripper unit.</w:t>
       </w:r>
       <w:r>
         <w:br/>
       </w:r>
-      <w:tab/>
-      <w:r>
-        <w:t xml:space="preserve"> </w:t>
-      </w:r>
       <w:r>
         <w:t>• Proficient with both high and low pressure systems.</w:t>
       </w:r>
       <w:r>
         <w:br/>
       </w:r>
-      <w:r>
-        <w:t/>
-      </w:r>
-      <w:r>
-        <w:br/>
-      </w:r>
     </w:p>
     <w:p>
       <w:r>
@@ -358,68 +313,38 @@
       <w:r>
         <w:br/>
       </w:r>
-      <w:tab/>
-      <w:r>
-        <w:t xml:space="preserve"> </w:t>
-      </w:r>
       <w:r>
         <w:t>• Product development, process design, and pilot plant management for Optigen, a controlled­-release, non­protein nitrogen supplement for dairy cattle which is now commercialized.</w:t>
       </w:r>
       <w:r>
         <w:br/>
       </w:r>
-      <w:tab/>
-      <w:r>
-        <w:t xml:space="preserve"> </w:t>
-      </w:r>
       <w:r>
         <w:t>• Facilitated formulation of controlled­-release coating.</w:t>
       </w:r>
       <w:r>
         <w:br/>
       </w:r>
-      <w:tab/>
-      <w:r>
-        <w:t xml:space="preserve"> </w:t>
-      </w:r>
       <w:r>
         <w:t>• Authored process flow diagrams. Collaborated on design of specialized fluidized bed dryer. Designated process instrumentation for final scale­up.</w:t>
       </w:r>
       <w:r>
         <w:br/>
       </w:r>
-      <w:tab/>
-      <w:r>
-        <w:t xml:space="preserve"> </w:t>
-      </w:r>
       <w:r>
         <w:t>• Supervised 3­-4 production workers per shift in pilot plant operations.</w:t>
       </w:r>
       <w:r>
         <w:br/>
       </w:r>
-      <w:tab/>
-      <w:r>
-        <w:t xml:space="preserve"> </w:t>
-      </w:r>
       <w:r>
         <w:t>• Designed and formulated a novel filtration system capable of 100% toxin removal from contaminated liquids.</w:t>
       </w:r>
       <w:r>
         <w:br/>
       </w:r>
-      <w:tab/>
-      <w:r>
-        <w:t xml:space="preserve"> </w:t>
-      </w:r>
       <w:r>
         <w:t>• Bottled beer (KY Ale, KY Light, KY Bourbon Barrel Ale) at company microbrewery.</w:t>
-      </w:r>
-      <w:r>
-        <w:br/>
-      </w:r>
-      <w:r>
-        <w:t/>
       </w:r>
       <w:r>
         <w:br/>

</xml_diff>

<commit_message>
*.txt and *.docx files write for any given filter.
Not just for CV.

Will do tag + core combo based on the route utilizing selected_demos
function.
</commit_message>
<xml_diff>
--- a/app/assets/docx/name.docx
+++ b/app/assets/docx/name.docx
@@ -178,30 +178,6 @@
         <w:br/>
       </w:r>
       <w:r>
-        <w:t>• Optimized, commercialized, and launched a two­-component, polyurethane clearcoat system which delivered $800M revenue growth in 2012.</w:t>
-      </w:r>
-      <w:r>
-        <w:br/>
-      </w:r>
-      <w:r>
-        <w:t>• Developed new rheology test method with optimized shear profile, reducing error in measurement by 50%, for non­-Newtonian solventborne paint systems.</w:t>
-      </w:r>
-      <w:r>
-        <w:br/>
-      </w:r>
-      <w:r>
-        <w:t>• Technical lead for innovative spray process and paint technology conversion program which minimized assembly line downtime by 50% over conventional conversion.</w:t>
-      </w:r>
-      <w:r>
-        <w:br/>
-      </w:r>
-      <w:r>
-        <w:t>• Provided support to Arlington Assembly, GM's most profitable manufacturing site, via new color development, formulation adjustments, and troubleshooting line issues (2011-2013). Currently provide support to Bowling Green Assembly, home of the Corvette.</w:t>
-      </w:r>
-      <w:r>
-        <w:br/>
-      </w:r>
-      <w:r>
         <w:t>• In addition to research and development, interface with manufacturing, quality assurance, sales and marketing, product stewardship, and field account teams on a daily basis.</w:t>
       </w:r>
       <w:r>
@@ -214,12 +190,6 @@
         <w:br/>
       </w:r>
       <w:r>
-        <w:t>• Align formulas, manufacturing procedures, and product design specifications for manufacturing scale­-up.</w:t>
-      </w:r>
-      <w:r>
-        <w:br/>
-      </w:r>
-      <w:r>
         <w:t>• Serve on site team of internal quality auditors. Audit 6 areas per year against ISO:9001 and TS­16949 standards. Interview exempt and non­exempt employees across all shifts.</w:t>
       </w:r>
       <w:r>
@@ -263,30 +233,6 @@
       <w:r>
         <w:br/>
       </w:r>
-      <w:r>
-        <w:t>• Gravimetric measurement of binary vapor­-liquid equilibrium curves of ionic liquids with components in flue gas (e.g. CO2, CH4, H2O) as well as N2O.</w:t>
-      </w:r>
-      <w:r>
-        <w:br/>
-      </w:r>
-      <w:r>
-        <w:t>• Analyzed and calculated hysteresis, infinite dilution activity coefficients, Henry's Law constants, and deconvolution of physical CO2 solubility from chemical CO2 reaction in amine­-functionalized ionic liquid systems.</w:t>
-      </w:r>
-      <w:r>
-        <w:br/>
-      </w:r>
-      <w:r>
-        <w:t>• Supervised design and construction of ionic liquid absorber/ stripper unit.</w:t>
-      </w:r>
-      <w:r>
-        <w:br/>
-      </w:r>
-      <w:r>
-        <w:t>• Proficient with both high and low pressure systems.</w:t>
-      </w:r>
-      <w:r>
-        <w:br/>
-      </w:r>
     </w:p>
     <w:p>
       <w:r>
@@ -315,36 +261,6 @@
       </w:r>
       <w:r>
         <w:t>• Product development, process design, and pilot plant management for Optigen, a controlled­-release, non­protein nitrogen supplement for dairy cattle which is now commercialized.</w:t>
-      </w:r>
-      <w:r>
-        <w:br/>
-      </w:r>
-      <w:r>
-        <w:t>• Facilitated formulation of controlled­-release coating.</w:t>
-      </w:r>
-      <w:r>
-        <w:br/>
-      </w:r>
-      <w:r>
-        <w:t>• Authored process flow diagrams. Collaborated on design of specialized fluidized bed dryer. Designated process instrumentation for final scale­up.</w:t>
-      </w:r>
-      <w:r>
-        <w:br/>
-      </w:r>
-      <w:r>
-        <w:t>• Supervised 3­-4 production workers per shift in pilot plant operations.</w:t>
-      </w:r>
-      <w:r>
-        <w:br/>
-      </w:r>
-      <w:r>
-        <w:t>• Designed and formulated a novel filtration system capable of 100% toxin removal from contaminated liquids.</w:t>
-      </w:r>
-      <w:r>
-        <w:br/>
-      </w:r>
-      <w:r>
-        <w:t>• Bottled beer (KY Ale, KY Light, KY Bourbon Barrel Ale) at company microbrewery.</w:t>
       </w:r>
       <w:r>
         <w:br/>

</xml_diff>

<commit_message>
More Research to Commit on Prawn Gem.
Looking through the manual, brainstorming options for write_pdf method.
</commit_message>
<xml_diff>
--- a/app/assets/docx/name.docx
+++ b/app/assets/docx/name.docx
@@ -178,6 +178,30 @@
         <w:br/>
       </w:r>
       <w:r>
+        <w:t>• Optimized, commercialized, and launched a two­-component, polyurethane clearcoat system which delivered $800M revenue growth in 2012.</w:t>
+      </w:r>
+      <w:r>
+        <w:br/>
+      </w:r>
+      <w:r>
+        <w:t>• Developed new rheology test method with optimized shear profile, reducing error in measurement by 50%, for non­-Newtonian solventborne paint systems.</w:t>
+      </w:r>
+      <w:r>
+        <w:br/>
+      </w:r>
+      <w:r>
+        <w:t>• Technical lead for innovative spray process and paint technology conversion program which minimized assembly line downtime by 50% over conventional conversion.</w:t>
+      </w:r>
+      <w:r>
+        <w:br/>
+      </w:r>
+      <w:r>
+        <w:t>• Provided support to Arlington Assembly, GM's most profitable manufacturing site, via new color development, formulation adjustments, and troubleshooting line issues (2011-2013). Currently provide support to Bowling Green Assembly, home of the Corvette.</w:t>
+      </w:r>
+      <w:r>
+        <w:br/>
+      </w:r>
+      <w:r>
         <w:t>• In addition to research and development, interface with manufacturing, quality assurance, sales and marketing, product stewardship, and field account teams on a daily basis.</w:t>
       </w:r>
       <w:r>
@@ -190,7 +214,7 @@
         <w:br/>
       </w:r>
       <w:r>
-        <w:t>• Serve on site team of internal quality auditors. Audit 6 areas per year against ISO:9001 and TS­16949 standards. Interview exempt and non­exempt employees across all shifts.</w:t>
+        <w:t>• Align formulas, manufacturing procedures, and product design specifications for manufacturing scale­-up.</w:t>
       </w:r>
       <w:r>
         <w:br/>
@@ -233,6 +257,24 @@
       <w:r>
         <w:br/>
       </w:r>
+      <w:r>
+        <w:t>• Analyzed and calculated hysteresis, infinite dilution activity coefficients, Henry's Law constants, and deconvolution of physical CO2 solubility from chemical CO2 reaction in amine­-functionalized ionic liquid systems.</w:t>
+      </w:r>
+      <w:r>
+        <w:br/>
+      </w:r>
+      <w:r>
+        <w:t>• Supervised design and construction of ionic liquid absorber/ stripper unit.</w:t>
+      </w:r>
+      <w:r>
+        <w:br/>
+      </w:r>
+      <w:r>
+        <w:t>• Proficient with both high and low pressure systems.</w:t>
+      </w:r>
+      <w:r>
+        <w:br/>
+      </w:r>
     </w:p>
     <w:p>
       <w:r>
@@ -261,6 +303,12 @@
       </w:r>
       <w:r>
         <w:t>• Product development, process design, and pilot plant management for Optigen, a controlled­-release, non­protein nitrogen supplement for dairy cattle which is now commercialized.</w:t>
+      </w:r>
+      <w:r>
+        <w:br/>
+      </w:r>
+      <w:r>
+        <w:t>• Authored process flow diagrams. Collaborated on design of specialized fluidized bed dryer. Designated process instrumentation for final scale­up.</w:t>
       </w:r>
       <w:r>
         <w:br/>

</xml_diff>

<commit_message>
PDF is writable, needs work.
</commit_message>
<xml_diff>
--- a/app/assets/docx/name.docx
+++ b/app/assets/docx/name.docx
@@ -219,6 +219,12 @@
       <w:r>
         <w:br/>
       </w:r>
+      <w:r>
+        <w:t>• Serve on site team of internal quality auditors. Audit 6 areas per year against ISO:9001 and TS­16949 standards. Interview exempt and non­exempt employees across all shifts.</w:t>
+      </w:r>
+      <w:r>
+        <w:br/>
+      </w:r>
     </w:p>
     <w:p>
       <w:r>
@@ -258,6 +264,12 @@
         <w:br/>
       </w:r>
       <w:r>
+        <w:t>• Gravimetric measurement of binary vapor­-liquid equilibrium curves of ionic liquids with components in flue gas (e.g. CO2, CH4, H2O) as well as N2O.</w:t>
+      </w:r>
+      <w:r>
+        <w:br/>
+      </w:r>
+      <w:r>
         <w:t>• Analyzed and calculated hysteresis, infinite dilution activity coefficients, Henry's Law constants, and deconvolution of physical CO2 solubility from chemical CO2 reaction in amine­-functionalized ionic liquid systems.</w:t>
       </w:r>
       <w:r>
@@ -308,7 +320,31 @@
         <w:br/>
       </w:r>
       <w:r>
+        <w:t>• Facilitated formulation of controlled­-release coating.</w:t>
+      </w:r>
+      <w:r>
+        <w:br/>
+      </w:r>
+      <w:r>
         <w:t>• Authored process flow diagrams. Collaborated on design of specialized fluidized bed dryer. Designated process instrumentation for final scale­up.</w:t>
+      </w:r>
+      <w:r>
+        <w:br/>
+      </w:r>
+      <w:r>
+        <w:t>• Supervised 3­-4 production workers per shift in pilot plant operations.</w:t>
+      </w:r>
+      <w:r>
+        <w:br/>
+      </w:r>
+      <w:r>
+        <w:t>• Designed and formulated a novel filtration system capable of 100% toxin removal from contaminated liquids.</w:t>
+      </w:r>
+      <w:r>
+        <w:br/>
+      </w:r>
+      <w:r>
+        <w:t>• Bottled beer (KY Ale, KY Light, KY Bourbon Barrel Ale) at company microbrewery.</w:t>
       </w:r>
       <w:r>
         <w:br/>

</xml_diff>

<commit_message>
Download create can write selected file types out of *.pdf, *.docx, and *.txt.
</commit_message>
<xml_diff>
--- a/app/assets/docx/name.docx
+++ b/app/assets/docx/name.docx
@@ -350,6 +350,56 @@
         <w:br/>
       </w:r>
     </w:p>
+    <w:p>
+      <w:r>
+        <w:t/>
+      </w:r>
+      <w:r>
+        <w:br/>
+      </w:r>
+      <w:r>
+        <w:t/>
+      </w:r>
+      <w:r>
+        <w:br/>
+      </w:r>
+      <w:r>
+        <w:t/>
+      </w:r>
+      <w:r>
+        <w:br/>
+      </w:r>
+      <w:r>
+        <w:t/>
+      </w:r>
+      <w:r>
+        <w:br/>
+      </w:r>
+      <w:r>
+        <w:t>• Ruby, Rails, JS, HTML5, CSS3, MATLAB, C++, Python</w:t>
+      </w:r>
+      <w:r>
+        <w:br/>
+      </w:r>
+      <w:r>
+        <w:t>• Here is where I talk about all the fancy Codeschool courses I took and badges I earned. In paragraph format. So this has to be long like sentences and stuff. There you go.</w:t>
+      </w:r>
+      <w:r>
+        <w:br/>
+      </w:r>
+      <w:r>
+        <w:t>• Certified Beer Server, RABSQA Lead Internal Quality Auditor, Six Sigma Greenbelt</w:t>
+      </w:r>
+      <w:r>
+        <w:br/>
+      </w:r>
+      <w:r>
+        <w:t>• Here is where I blather about my fancy study abroad in Madrid that lasted six months where I took lots of courses and did lots of things. Fluency in a foreign language is cool and should count for something.</w:t>
+      </w:r>
+      <w:r>
+        <w:br/>
+      </w:r>
+    </w:p>
   </w:body>
 </w:document>
 </file>
</xml_diff>